<commit_message>
Relevancia e Pertinencia ok
Falta viabilidade
</commit_message>
<xml_diff>
--- a/Parte Escrita/Projeto de Catapimbas.docx
+++ b/Parte Escrita/Projeto de Catapimbas.docx
@@ -1,227 +1,356 @@
 
 <file path=word/document.xml><?xml version="1.0" encoding="utf-8"?>
-<w:document xmlns:wpc="http://schemas.microsoft.com/office/word/2010/wordprocessingCanvas" xmlns:cx="http://schemas.microsoft.com/office/drawing/2014/chartex" xmlns:mc="http://schemas.openxmlformats.org/markup-compatibility/2006" xmlns:o="urn:schemas-microsoft-com:office:office" xmlns:r="http://schemas.openxmlformats.org/officeDocument/2006/relationships" xmlns:m="http://schemas.openxmlformats.org/officeDocument/2006/math" xmlns:v="urn:schemas-microsoft-com:vml" xmlns:wp14="http://schemas.microsoft.com/office/word/2010/wordprocessingDrawing" xmlns:wp="http://schemas.openxmlformats.org/drawingml/2006/wordprocessingDrawing" xmlns:w10="urn:schemas-microsoft-com:office:word" xmlns:w="http://schemas.openxmlformats.org/wordprocessingml/2006/main" xmlns:w14="http://schemas.microsoft.com/office/word/2010/wordml" xmlns:w15="http://schemas.microsoft.com/office/word/2012/wordml" xmlns:w16se="http://schemas.microsoft.com/office/word/2015/wordml/symex" xmlns:wpg="http://schemas.microsoft.com/office/word/2010/wordprocessingGroup" xmlns:wpi="http://schemas.microsoft.com/office/word/2010/wordprocessingInk" xmlns:wne="http://schemas.microsoft.com/office/word/2006/wordml" xmlns:wps="http://schemas.microsoft.com/office/word/2010/wordprocessingShape" mc:Ignorable="w14 w15 w16se wp14">
+<w:document xmlns:wpc="http://schemas.microsoft.com/office/word/2010/wordprocessingCanvas" xmlns:cx="http://schemas.microsoft.com/office/drawing/2014/chartex" xmlns:cx1="http://schemas.microsoft.com/office/drawing/2015/9/8/chartex" xmlns:cx2="http://schemas.microsoft.com/office/drawing/2015/10/21/chartex" xmlns:cx3="http://schemas.microsoft.com/office/drawing/2016/5/9/chartex" xmlns:cx4="http://schemas.microsoft.com/office/drawing/2016/5/10/chartex" xmlns:cx5="http://schemas.microsoft.com/office/drawing/2016/5/11/chartex" xmlns:cx6="http://schemas.microsoft.com/office/drawing/2016/5/12/chartex" xmlns:cx7="http://schemas.microsoft.com/office/drawing/2016/5/13/chartex" xmlns:cx8="http://schemas.microsoft.com/office/drawing/2016/5/14/chartex" xmlns:mc="http://schemas.openxmlformats.org/markup-compatibility/2006" xmlns:aink="http://schemas.microsoft.com/office/drawing/2016/ink" xmlns:am3d="http://schemas.microsoft.com/office/drawing/2017/model3d" xmlns:o="urn:schemas-microsoft-com:office:office" xmlns:r="http://schemas.openxmlformats.org/officeDocument/2006/relationships" xmlns:m="http://schemas.openxmlformats.org/officeDocument/2006/math" xmlns:v="urn:schemas-microsoft-com:vml" xmlns:wp14="http://schemas.microsoft.com/office/word/2010/wordprocessingDrawing" xmlns:wp="http://schemas.openxmlformats.org/drawingml/2006/wordprocessingDrawing" xmlns:w10="urn:schemas-microsoft-com:office:word" xmlns:w="http://schemas.openxmlformats.org/wordprocessingml/2006/main" xmlns:w14="http://schemas.microsoft.com/office/word/2010/wordml" xmlns:w15="http://schemas.microsoft.com/office/word/2012/wordml" xmlns:w16cid="http://schemas.microsoft.com/office/word/2016/wordml/cid" xmlns:w16se="http://schemas.microsoft.com/office/word/2015/wordml/symex" xmlns:wpg="http://schemas.microsoft.com/office/word/2010/wordprocessingGroup" xmlns:wpi="http://schemas.microsoft.com/office/word/2010/wordprocessingInk" xmlns:wne="http://schemas.microsoft.com/office/word/2006/wordml" xmlns:wps="http://schemas.microsoft.com/office/word/2010/wordprocessingShape" mc:Ignorable="w14 w15 w16se w16cid wp14">
   <w:body>
     <w:p>
+      <w:pPr>
+        <w:rPr>
+          <w:rFonts w:ascii="Arial" w:hAnsi="Arial" w:cs="Arial"/>
+          <w:sz w:val="24"/>
+          <w:szCs w:val="24"/>
+        </w:rPr>
+      </w:pPr>
       <w:proofErr w:type="gramStart"/>
       <w:r>
+        <w:rPr>
+          <w:rFonts w:ascii="Arial" w:hAnsi="Arial" w:cs="Arial"/>
+          <w:sz w:val="24"/>
+          <w:szCs w:val="24"/>
+        </w:rPr>
         <w:t xml:space="preserve">Projeto  </w:t>
       </w:r>
       <w:r>
+        <w:rPr>
+          <w:rFonts w:ascii="Arial" w:hAnsi="Arial" w:cs="Arial"/>
+          <w:sz w:val="24"/>
+          <w:szCs w:val="24"/>
+        </w:rPr>
         <w:t>C</w:t>
       </w:r>
       <w:r>
+        <w:rPr>
+          <w:rFonts w:ascii="Arial" w:hAnsi="Arial" w:cs="Arial"/>
+          <w:sz w:val="24"/>
+          <w:szCs w:val="24"/>
+        </w:rPr>
         <w:t>atapimbas</w:t>
       </w:r>
       <w:proofErr w:type="gramEnd"/>
     </w:p>
-    <w:p/>
-    <w:p>
-      <w:r>
+    <w:p>
+      <w:pPr>
+        <w:rPr>
+          <w:rFonts w:ascii="Arial" w:hAnsi="Arial" w:cs="Arial"/>
+          <w:sz w:val="24"/>
+          <w:szCs w:val="24"/>
+        </w:rPr>
+      </w:pPr>
+    </w:p>
+    <w:p>
+      <w:pPr>
+        <w:rPr>
+          <w:rFonts w:ascii="Arial" w:hAnsi="Arial" w:cs="Arial"/>
+          <w:sz w:val="24"/>
+          <w:szCs w:val="24"/>
+        </w:rPr>
+      </w:pPr>
+      <w:r>
+        <w:rPr>
+          <w:rFonts w:ascii="Arial" w:hAnsi="Arial" w:cs="Arial"/>
+          <w:sz w:val="24"/>
+          <w:szCs w:val="24"/>
+        </w:rPr>
         <w:t>Equipe:</w:t>
       </w:r>
       <w:r>
+        <w:rPr>
+          <w:rFonts w:ascii="Arial" w:hAnsi="Arial" w:cs="Arial"/>
+          <w:sz w:val="24"/>
+          <w:szCs w:val="24"/>
+        </w:rPr>
         <w:t xml:space="preserve"> Deborah, Emily, Julia, Lúcia, Ruahma </w:t>
       </w:r>
     </w:p>
     <w:p>
-      <w:r>
+      <w:pPr>
+        <w:rPr>
+          <w:rFonts w:ascii="Arial" w:hAnsi="Arial" w:cs="Arial"/>
+          <w:sz w:val="24"/>
+          <w:szCs w:val="24"/>
+        </w:rPr>
+      </w:pPr>
+      <w:r>
+        <w:rPr>
+          <w:rFonts w:ascii="Arial" w:hAnsi="Arial" w:cs="Arial"/>
+          <w:sz w:val="24"/>
+          <w:szCs w:val="24"/>
+        </w:rPr>
         <w:t>Tema:</w:t>
       </w:r>
       <w:r>
+        <w:rPr>
+          <w:rFonts w:ascii="Arial" w:hAnsi="Arial" w:cs="Arial"/>
+          <w:sz w:val="24"/>
+          <w:szCs w:val="24"/>
+        </w:rPr>
         <w:t xml:space="preserve"> G.R.E.G.O.R.Y (?????)</w:t>
       </w:r>
     </w:p>
-    <w:p/>
-    <w:p>
-      <w:r>
+    <w:p>
+      <w:pPr>
+        <w:rPr>
+          <w:rFonts w:ascii="Arial" w:hAnsi="Arial" w:cs="Arial"/>
+          <w:sz w:val="24"/>
+          <w:szCs w:val="24"/>
+        </w:rPr>
+      </w:pPr>
+    </w:p>
+    <w:p>
+      <w:pPr>
+        <w:rPr>
+          <w:rFonts w:ascii="Arial" w:hAnsi="Arial" w:cs="Arial"/>
+          <w:sz w:val="24"/>
+          <w:szCs w:val="24"/>
+        </w:rPr>
+      </w:pPr>
+      <w:r>
+        <w:rPr>
+          <w:rFonts w:ascii="Arial" w:hAnsi="Arial" w:cs="Arial"/>
+          <w:sz w:val="24"/>
+          <w:szCs w:val="24"/>
+        </w:rPr>
         <w:t>Estudo do Cenário da área de tecnologia:</w:t>
       </w:r>
     </w:p>
-    <w:p/>
-    <w:p>
-      <w:r>
+    <w:p>
+      <w:pPr>
+        <w:rPr>
+          <w:rFonts w:ascii="Arial" w:hAnsi="Arial" w:cs="Arial"/>
+          <w:sz w:val="24"/>
+          <w:szCs w:val="24"/>
+        </w:rPr>
+      </w:pPr>
+    </w:p>
+    <w:p>
+      <w:pPr>
+        <w:rPr>
+          <w:rFonts w:ascii="Arial" w:hAnsi="Arial" w:cs="Arial"/>
+          <w:sz w:val="24"/>
+          <w:szCs w:val="24"/>
+        </w:rPr>
+      </w:pPr>
+      <w:r>
+        <w:rPr>
+          <w:rFonts w:ascii="Arial" w:hAnsi="Arial" w:cs="Arial"/>
+          <w:sz w:val="24"/>
+          <w:szCs w:val="24"/>
+        </w:rPr>
         <w:t>Pertinência</w:t>
       </w:r>
       <w:r>
+        <w:rPr>
+          <w:rFonts w:ascii="Arial" w:hAnsi="Arial" w:cs="Arial"/>
+          <w:sz w:val="24"/>
+          <w:szCs w:val="24"/>
+        </w:rPr>
         <w:t xml:space="preserve">: </w:t>
       </w:r>
-    </w:p>
-    <w:p>
-      <w:r>
-        <w:t xml:space="preserve">Dados  SOBRE AS PESSOAS REPROVADASNO ENEM </w:t>
-      </w:r>
-      <w:bookmarkStart w:id="0" w:name="_GoBack"/>
-      <w:bookmarkEnd w:id="0"/>
-    </w:p>
-    <w:p>
-      <w:r>
+      <w:r>
+        <w:rPr>
+          <w:rFonts w:ascii="Arial" w:hAnsi="Arial" w:cs="Arial"/>
+          <w:sz w:val="24"/>
+          <w:szCs w:val="24"/>
+        </w:rPr>
+        <w:t xml:space="preserve"> O aplicativo tem como pertinência auxiliar as pessoas no estudo de matemática e física.   </w:t>
+      </w:r>
+    </w:p>
+    <w:p>
+      <w:pPr>
+        <w:rPr>
+          <w:rFonts w:ascii="Arial" w:hAnsi="Arial" w:cs="Arial"/>
+          <w:sz w:val="24"/>
+          <w:szCs w:val="24"/>
+        </w:rPr>
+      </w:pPr>
+      <w:r>
+        <w:rPr>
+          <w:rFonts w:ascii="Arial" w:hAnsi="Arial" w:cs="Arial"/>
+          <w:sz w:val="24"/>
+          <w:szCs w:val="24"/>
+        </w:rPr>
         <w:t>Relevância</w:t>
       </w:r>
       <w:r>
+        <w:rPr>
+          <w:rFonts w:ascii="Arial" w:hAnsi="Arial" w:cs="Arial"/>
+          <w:sz w:val="24"/>
+          <w:szCs w:val="24"/>
+        </w:rPr>
         <w:t>:</w:t>
       </w:r>
     </w:p>
     <w:p>
       <w:pPr>
         <w:rPr>
-          <w:rFonts w:ascii="Helvetica" w:hAnsi="Helvetica" w:cs="Helvetica"/>
+          <w:rFonts w:ascii="Arial" w:hAnsi="Arial" w:cs="Arial"/>
           <w:color w:val="333333"/>
           <w:spacing w:val="-8"/>
-          <w:sz w:val="27"/>
-          <w:szCs w:val="27"/>
-          <w:shd w:val="clear" w:color="auto" w:fill="FFFFFF"/>
-        </w:rPr>
-      </w:pPr>
-      <w:r>
-        <w:rPr>
-          <w:rFonts w:ascii="Helvetica" w:hAnsi="Helvetica" w:cs="Helvetica"/>
+          <w:sz w:val="24"/>
+          <w:szCs w:val="24"/>
+          <w:shd w:val="clear" w:color="auto" w:fill="FFFFFF"/>
+        </w:rPr>
+      </w:pPr>
+    </w:p>
+    <w:p>
+      <w:pPr>
+        <w:rPr>
+          <w:rFonts w:ascii="Arial" w:hAnsi="Arial" w:cs="Arial"/>
           <w:color w:val="333333"/>
           <w:spacing w:val="-8"/>
-          <w:sz w:val="27"/>
-          <w:szCs w:val="27"/>
-          <w:shd w:val="clear" w:color="auto" w:fill="FFFFFF"/>
-        </w:rPr>
-        <w:t>As</w:t>
-      </w:r>
-      <w:r>
-        <w:rPr>
-          <w:rStyle w:val="Forte"/>
-          <w:rFonts w:ascii="Helvetica" w:hAnsi="Helvetica" w:cs="Helvetica"/>
+          <w:sz w:val="24"/>
+          <w:szCs w:val="24"/>
+          <w:shd w:val="clear" w:color="auto" w:fill="FFFFFF"/>
+        </w:rPr>
+      </w:pPr>
+      <w:r>
+        <w:rPr>
+          <w:rFonts w:ascii="Arial" w:hAnsi="Arial" w:cs="Arial"/>
           <w:color w:val="333333"/>
           <w:spacing w:val="-8"/>
-          <w:sz w:val="27"/>
-          <w:szCs w:val="27"/>
-          <w:bdr w:val="none" w:sz="0" w:space="0" w:color="auto" w:frame="1"/>
-          <w:shd w:val="clear" w:color="auto" w:fill="FFFFFF"/>
-        </w:rPr>
-        <w:t> Ciências Exatas</w:t>
-      </w:r>
-      <w:r>
-        <w:rPr>
-          <w:rFonts w:ascii="Helvetica" w:hAnsi="Helvetica" w:cs="Helvetica"/>
+          <w:sz w:val="24"/>
+          <w:szCs w:val="24"/>
+          <w:shd w:val="clear" w:color="auto" w:fill="FFFFFF"/>
+        </w:rPr>
+        <w:t>As</w:t>
+      </w:r>
+      <w:r>
+        <w:rPr>
+          <w:rStyle w:val="Forte"/>
+          <w:rFonts w:ascii="Arial" w:hAnsi="Arial" w:cs="Arial"/>
           <w:color w:val="333333"/>
           <w:spacing w:val="-8"/>
-          <w:sz w:val="27"/>
-          <w:szCs w:val="27"/>
-          <w:shd w:val="clear" w:color="auto" w:fill="FFFFFF"/>
-        </w:rPr>
-        <w:t xml:space="preserve"> são os estudos que utilizam mais o raciocínio lógico, cálculos, números e o teste de hipóteses, tendo como objetivo a resolução de problemas através da matemática, para conseguir resultados precisos e lógicos. As Exatas são focadas em medições, expressões matemáticas e cálculos. Os cursos </w:t>
-      </w:r>
-      <w:proofErr w:type="gramStart"/>
-      <w:r>
-        <w:rPr>
-          <w:rFonts w:ascii="Helvetica" w:hAnsi="Helvetica" w:cs="Helvetica"/>
+          <w:sz w:val="24"/>
+          <w:szCs w:val="24"/>
+          <w:bdr w:val="none" w:sz="0" w:space="0" w:color="auto" w:frame="1"/>
+          <w:shd w:val="clear" w:color="auto" w:fill="FFFFFF"/>
+        </w:rPr>
+        <w:t> </w:t>
+      </w:r>
+      <w:r>
+        <w:rPr>
+          <w:rStyle w:val="Forte"/>
+          <w:rFonts w:ascii="Arial" w:hAnsi="Arial" w:cs="Arial"/>
+          <w:b w:val="0"/>
+          <w:bCs w:val="0"/>
           <w:color w:val="333333"/>
           <w:spacing w:val="-8"/>
-          <w:sz w:val="27"/>
-          <w:szCs w:val="27"/>
-          <w:shd w:val="clear" w:color="auto" w:fill="FFFFFF"/>
-        </w:rPr>
-        <w:t>de Exatas</w:t>
-      </w:r>
-      <w:proofErr w:type="gramEnd"/>
-      <w:r>
-        <w:rPr>
-          <w:rFonts w:ascii="Helvetica" w:hAnsi="Helvetica" w:cs="Helvetica"/>
+          <w:sz w:val="24"/>
+          <w:szCs w:val="24"/>
+          <w:bdr w:val="none" w:sz="0" w:space="0" w:color="auto" w:frame="1"/>
+          <w:shd w:val="clear" w:color="auto" w:fill="FFFFFF"/>
+        </w:rPr>
+        <w:t>Ciências Exatas</w:t>
+      </w:r>
+      <w:r>
+        <w:rPr>
+          <w:rFonts w:ascii="Arial" w:hAnsi="Arial" w:cs="Arial"/>
           <w:color w:val="333333"/>
           <w:spacing w:val="-8"/>
-          <w:sz w:val="27"/>
-          <w:szCs w:val="27"/>
-          <w:shd w:val="clear" w:color="auto" w:fill="FFFFFF"/>
-        </w:rPr>
-        <w:t xml:space="preserve"> tem como base a Matemática, a Química e a Física.</w:t>
-      </w:r>
-      <w:r>
-        <w:rPr>
-          <w:rFonts w:ascii="Helvetica" w:hAnsi="Helvetica" w:cs="Helvetica"/>
+          <w:sz w:val="24"/>
+          <w:szCs w:val="24"/>
+          <w:shd w:val="clear" w:color="auto" w:fill="FFFFFF"/>
+        </w:rPr>
+        <w:t> são os estudos que utilizam mais o raciocínio lógico, cálculos, números e o teste de hipóteses, tendo como objetivo a resolução de problemas através da matemática, para conseguir resultados precisos e lógicos</w:t>
+      </w:r>
+      <w:r>
+        <w:rPr>
+          <w:rFonts w:ascii="Arial" w:hAnsi="Arial" w:cs="Arial"/>
           <w:color w:val="333333"/>
           <w:spacing w:val="-8"/>
-          <w:sz w:val="27"/>
-          <w:szCs w:val="27"/>
-          <w:shd w:val="clear" w:color="auto" w:fill="FFFFFF"/>
-        </w:rPr>
-        <w:t xml:space="preserve"> – (</w:t>
-      </w:r>
-      <w:r>
-        <w:rPr>
-          <w:rFonts w:ascii="Helvetica" w:hAnsi="Helvetica" w:cs="Helvetica"/>
+          <w:sz w:val="24"/>
+          <w:szCs w:val="24"/>
+          <w:shd w:val="clear" w:color="auto" w:fill="FFFFFF"/>
+        </w:rPr>
+        <w:t>;</w:t>
+      </w:r>
+      <w:r>
+        <w:rPr>
+          <w:rFonts w:ascii="Arial" w:hAnsi="Arial" w:cs="Arial"/>
           <w:color w:val="333333"/>
           <w:spacing w:val="-8"/>
-          <w:sz w:val="27"/>
-          <w:szCs w:val="27"/>
-          <w:shd w:val="clear" w:color="auto" w:fill="FFFFFF"/>
-        </w:rPr>
-        <w:t>alunar)</w:t>
-      </w:r>
-    </w:p>
-    <w:p>
-      <w:pPr>
-        <w:rPr>
-          <w:rFonts w:ascii="Helvetica" w:hAnsi="Helvetica" w:cs="Helvetica"/>
+          <w:sz w:val="24"/>
+          <w:szCs w:val="24"/>
+          <w:shd w:val="clear" w:color="auto" w:fill="FFFFFF"/>
+        </w:rPr>
+        <w:t xml:space="preserve"> são focadas em medições, expressões matemáticas e cálculos.</w:t>
+      </w:r>
+      <w:r>
+        <w:rPr>
+          <w:rFonts w:ascii="Arial" w:hAnsi="Arial" w:cs="Arial"/>
           <w:color w:val="333333"/>
           <w:spacing w:val="-8"/>
-          <w:sz w:val="27"/>
-          <w:szCs w:val="27"/>
-          <w:shd w:val="clear" w:color="auto" w:fill="FFFFFF"/>
-        </w:rPr>
-      </w:pPr>
-      <w:r>
-        <w:rPr>
-          <w:rFonts w:ascii="Helvetica" w:hAnsi="Helvetica" w:cs="Helvetica"/>
+          <w:sz w:val="24"/>
+          <w:szCs w:val="24"/>
+          <w:shd w:val="clear" w:color="auto" w:fill="FFFFFF"/>
+        </w:rPr>
+        <w:t xml:space="preserve"> </w:t>
+      </w:r>
+      <w:r>
+        <w:rPr>
+          <w:rFonts w:ascii="Arial" w:hAnsi="Arial" w:cs="Arial"/>
           <w:color w:val="333333"/>
           <w:spacing w:val="-8"/>
-          <w:sz w:val="27"/>
-          <w:szCs w:val="27"/>
-          <w:shd w:val="clear" w:color="auto" w:fill="FFFFFF"/>
-        </w:rPr>
-        <w:t>Um ponto positivo ao escolher esses cursos é o reconhecimento de sua utilidade e importância, por se tratarem de cursos tradicionais. Afinal, a partir desses cursos são feitos os avanços e inovações tecnológicas desde o início dos tempos, como a eletricidade, computadores e smartphones</w:t>
-      </w:r>
-      <w:r>
-        <w:rPr>
-          <w:rFonts w:ascii="Helvetica" w:hAnsi="Helvetica" w:cs="Helvetica"/>
-          <w:color w:val="333333"/>
-          <w:spacing w:val="-8"/>
-          <w:sz w:val="27"/>
-          <w:szCs w:val="27"/>
-          <w:shd w:val="clear" w:color="auto" w:fill="FFFFFF"/>
-        </w:rPr>
-        <w:t>.</w:t>
-      </w:r>
-    </w:p>
-    <w:p>
-      <w:pPr>
-        <w:rPr>
-          <w:rFonts w:ascii="Raleway" w:hAnsi="Raleway"/>
+          <w:sz w:val="24"/>
+          <w:szCs w:val="24"/>
+          <w:shd w:val="clear" w:color="auto" w:fill="FFFFFF"/>
+        </w:rPr>
+        <w:t xml:space="preserve"> </w:t>
+      </w:r>
+    </w:p>
+    <w:p>
+      <w:pPr>
+        <w:rPr>
+          <w:rFonts w:ascii="Arial" w:hAnsi="Arial" w:cs="Arial"/>
           <w:color w:val="000000"/>
           <w:spacing w:val="-3"/>
-          <w:sz w:val="30"/>
-          <w:szCs w:val="30"/>
-          <w:shd w:val="clear" w:color="auto" w:fill="FFFFFF"/>
-        </w:rPr>
-      </w:pPr>
-      <w:r>
-        <w:rPr>
-          <w:rFonts w:ascii="Raleway" w:hAnsi="Raleway"/>
+          <w:sz w:val="24"/>
+          <w:szCs w:val="24"/>
+          <w:shd w:val="clear" w:color="auto" w:fill="FFFFFF"/>
+        </w:rPr>
+      </w:pPr>
+      <w:r>
+        <w:rPr>
+          <w:rFonts w:ascii="Arial" w:hAnsi="Arial" w:cs="Arial"/>
           <w:color w:val="000000"/>
           <w:spacing w:val="-3"/>
-          <w:sz w:val="30"/>
-          <w:szCs w:val="30"/>
-          <w:shd w:val="clear" w:color="auto" w:fill="FFFFFF"/>
-        </w:rPr>
-        <w:t>O teste de </w:t>
+          <w:sz w:val="24"/>
+          <w:szCs w:val="24"/>
+          <w:shd w:val="clear" w:color="auto" w:fill="FFFFFF"/>
+        </w:rPr>
+        <w:t>Como exemplo, para o aluno</w:t>
+      </w:r>
+      <w:r>
+        <w:rPr>
+          <w:rFonts w:ascii="Arial" w:hAnsi="Arial" w:cs="Arial"/>
+          <w:color w:val="000000"/>
+          <w:spacing w:val="-3"/>
+          <w:sz w:val="24"/>
+          <w:szCs w:val="24"/>
+          <w:shd w:val="clear" w:color="auto" w:fill="FFFFFF"/>
+        </w:rPr>
+        <w:t xml:space="preserve"> de </w:t>
       </w:r>
       <w:hyperlink r:id="rId4" w:history="1">
         <w:r>
           <w:rPr>
             <w:rStyle w:val="Hyperlink"/>
-            <w:rFonts w:ascii="inherit" w:hAnsi="inherit"/>
+            <w:rFonts w:ascii="Arial" w:hAnsi="Arial" w:cs="Arial"/>
             <w:b/>
             <w:bCs/>
             <w:color w:val="2E7839"/>
             <w:spacing w:val="-3"/>
-            <w:sz w:val="30"/>
-            <w:szCs w:val="30"/>
+            <w:sz w:val="24"/>
+            <w:szCs w:val="24"/>
             <w:bdr w:val="none" w:sz="0" w:space="0" w:color="auto" w:frame="1"/>
             <w:shd w:val="clear" w:color="auto" w:fill="FFFFFF"/>
           </w:rPr>
@@ -230,24 +359,24 @@
       </w:hyperlink>
       <w:r>
         <w:rPr>
-          <w:rFonts w:ascii="Raleway" w:hAnsi="Raleway"/>
+          <w:rFonts w:ascii="Arial" w:hAnsi="Arial" w:cs="Arial"/>
           <w:color w:val="000000"/>
           <w:spacing w:val="-3"/>
-          <w:sz w:val="30"/>
-          <w:szCs w:val="30"/>
-          <w:shd w:val="clear" w:color="auto" w:fill="FFFFFF"/>
-        </w:rPr>
-        <w:t> foi considerado o mais difícil entre os estudantes. André Araújo, 19 anos, de Goiânia (GO), disse que bateu bastante a cabeça durante as provas. “No primeiro dia do Enem, por ser voltado para área de humanas, na qual tenho mais facilidade, me dei melhor. Já no segundo, senti mais dificuldade em matemática e </w:t>
+          <w:sz w:val="24"/>
+          <w:szCs w:val="24"/>
+          <w:shd w:val="clear" w:color="auto" w:fill="FFFFFF"/>
+        </w:rPr>
+        <w:t xml:space="preserve"> André Araújo, 19 anos, de Goiânia (GO), disse que bateu bastante a cabeça durante as provas. “No primeiro dia do Enem, por ser voltado para área de humanas, na qual tenho mais facilidade, me dei melhor. Já no segundo, senti mais dificuldade em matemática e </w:t>
       </w:r>
       <w:hyperlink r:id="rId5" w:history="1">
         <w:r>
           <w:rPr>
             <w:rStyle w:val="Forte"/>
-            <w:rFonts w:ascii="inherit" w:hAnsi="inherit"/>
+            <w:rFonts w:ascii="Arial" w:hAnsi="Arial" w:cs="Arial"/>
             <w:color w:val="2E7839"/>
             <w:spacing w:val="-3"/>
-            <w:sz w:val="30"/>
-            <w:szCs w:val="30"/>
+            <w:sz w:val="24"/>
+            <w:szCs w:val="24"/>
             <w:u w:val="single"/>
             <w:bdr w:val="none" w:sz="0" w:space="0" w:color="auto" w:frame="1"/>
             <w:shd w:val="clear" w:color="auto" w:fill="FFFFFF"/>
@@ -257,117 +386,267 @@
       </w:hyperlink>
       <w:r>
         <w:rPr>
-          <w:rFonts w:ascii="Raleway" w:hAnsi="Raleway"/>
+          <w:rFonts w:ascii="Arial" w:hAnsi="Arial" w:cs="Arial"/>
           <w:color w:val="000000"/>
           <w:spacing w:val="-3"/>
-          <w:sz w:val="30"/>
-          <w:szCs w:val="30"/>
+          <w:sz w:val="24"/>
+          <w:szCs w:val="24"/>
           <w:shd w:val="clear" w:color="auto" w:fill="FFFFFF"/>
         </w:rPr>
         <w:t>, para as quais tive que dedicar mais atenção”, comenta. </w:t>
       </w:r>
     </w:p>
     <w:p>
-      <w:r>
+      <w:pPr>
+        <w:rPr>
+          <w:rFonts w:ascii="Arial" w:hAnsi="Arial" w:cs="Arial"/>
+          <w:sz w:val="24"/>
+          <w:szCs w:val="24"/>
+        </w:rPr>
+      </w:pPr>
+      <w:r>
+        <w:rPr>
+          <w:rFonts w:ascii="Arial" w:hAnsi="Arial" w:cs="Arial"/>
+          <w:sz w:val="24"/>
+          <w:szCs w:val="24"/>
+        </w:rPr>
         <w:t>Viabilidade</w:t>
       </w:r>
       <w:r>
+        <w:rPr>
+          <w:rFonts w:ascii="Arial" w:hAnsi="Arial" w:cs="Arial"/>
+          <w:sz w:val="24"/>
+          <w:szCs w:val="24"/>
+        </w:rPr>
         <w:t>:</w:t>
       </w:r>
     </w:p>
     <w:p>
-      <w:r>
-        <w:t xml:space="preserve">Viabilidade </w:t>
-      </w:r>
-      <w:proofErr w:type="spellStart"/>
-      <w:r>
-        <w:t>Economica</w:t>
-      </w:r>
-      <w:proofErr w:type="spellEnd"/>
-      <w:r>
-        <w:t xml:space="preserve">: </w:t>
-      </w:r>
-    </w:p>
-    <w:p/>
-    <w:p>
-      <w:r>
+      <w:pPr>
+        <w:rPr>
+          <w:rFonts w:ascii="Arial" w:hAnsi="Arial" w:cs="Arial"/>
+          <w:sz w:val="24"/>
+          <w:szCs w:val="24"/>
+        </w:rPr>
+      </w:pPr>
+      <w:r>
+        <w:rPr>
+          <w:rFonts w:ascii="Arial" w:hAnsi="Arial" w:cs="Arial"/>
+          <w:sz w:val="24"/>
+          <w:szCs w:val="24"/>
+        </w:rPr>
+        <w:tab/>
+        <w:t xml:space="preserve">Viabilidade técnica:  </w:t>
+      </w:r>
+    </w:p>
+    <w:p>
+      <w:pPr>
+        <w:rPr>
+          <w:rFonts w:ascii="Arial" w:hAnsi="Arial" w:cs="Arial"/>
+          <w:sz w:val="24"/>
+          <w:szCs w:val="24"/>
+        </w:rPr>
+      </w:pPr>
+      <w:r>
+        <w:rPr>
+          <w:rFonts w:ascii="Arial" w:hAnsi="Arial" w:cs="Arial"/>
+          <w:sz w:val="24"/>
+          <w:szCs w:val="24"/>
+        </w:rPr>
+        <w:tab/>
+        <w:t>Viabilidade Econômica:</w:t>
+      </w:r>
+    </w:p>
+    <w:p>
+      <w:pPr>
+        <w:rPr>
+          <w:rFonts w:ascii="Arial" w:hAnsi="Arial" w:cs="Arial"/>
+          <w:sz w:val="24"/>
+          <w:szCs w:val="24"/>
+        </w:rPr>
+      </w:pPr>
+      <w:r>
+        <w:rPr>
+          <w:rFonts w:ascii="Arial" w:hAnsi="Arial" w:cs="Arial"/>
+          <w:sz w:val="24"/>
+          <w:szCs w:val="24"/>
+        </w:rPr>
+        <w:tab/>
+        <w:t xml:space="preserve">Viabilidade Legal: </w:t>
+      </w:r>
+      <w:bookmarkStart w:id="0" w:name="_GoBack"/>
+      <w:bookmarkEnd w:id="0"/>
+    </w:p>
+    <w:p>
+      <w:pPr>
+        <w:rPr>
+          <w:rFonts w:ascii="Arial" w:hAnsi="Arial" w:cs="Arial"/>
+          <w:sz w:val="24"/>
+          <w:szCs w:val="24"/>
+        </w:rPr>
+      </w:pPr>
+    </w:p>
+    <w:p>
+      <w:pPr>
+        <w:rPr>
+          <w:rFonts w:ascii="Arial" w:hAnsi="Arial" w:cs="Arial"/>
+          <w:sz w:val="24"/>
+          <w:szCs w:val="24"/>
+        </w:rPr>
+      </w:pPr>
+      <w:r>
+        <w:rPr>
+          <w:rFonts w:ascii="Arial" w:hAnsi="Arial" w:cs="Arial"/>
+          <w:sz w:val="24"/>
+          <w:szCs w:val="24"/>
+        </w:rPr>
         <w:br w:type="page"/>
       </w:r>
     </w:p>
     <w:p>
-      <w:r>
+      <w:pPr>
+        <w:rPr>
+          <w:rFonts w:ascii="Arial" w:hAnsi="Arial" w:cs="Arial"/>
+          <w:sz w:val="24"/>
+          <w:szCs w:val="24"/>
+        </w:rPr>
+      </w:pPr>
+      <w:r>
+        <w:rPr>
+          <w:rFonts w:ascii="Arial" w:hAnsi="Arial" w:cs="Arial"/>
+          <w:sz w:val="24"/>
+          <w:szCs w:val="24"/>
+        </w:rPr>
         <w:lastRenderedPageBreak/>
         <w:tab/>
       </w:r>
       <w:r>
+        <w:rPr>
+          <w:rFonts w:ascii="Arial" w:hAnsi="Arial" w:cs="Arial"/>
+          <w:sz w:val="24"/>
+          <w:szCs w:val="24"/>
+        </w:rPr>
         <w:tab/>
       </w:r>
       <w:r>
+        <w:rPr>
+          <w:rFonts w:ascii="Arial" w:hAnsi="Arial" w:cs="Arial"/>
+          <w:sz w:val="24"/>
+          <w:szCs w:val="24"/>
+        </w:rPr>
         <w:tab/>
         <w:t>Referencias:</w:t>
       </w:r>
     </w:p>
     <w:p>
+      <w:pPr>
+        <w:rPr>
+          <w:rFonts w:ascii="Arial" w:hAnsi="Arial" w:cs="Arial"/>
+          <w:sz w:val="24"/>
+          <w:szCs w:val="24"/>
+        </w:rPr>
+      </w:pPr>
       <w:hyperlink r:id="rId6" w:history="1">
         <w:r>
           <w:rPr>
             <w:rStyle w:val="Hyperlink"/>
+            <w:rFonts w:ascii="Arial" w:hAnsi="Arial" w:cs="Arial"/>
+            <w:sz w:val="24"/>
+            <w:szCs w:val="24"/>
           </w:rPr>
           <w:t>https://g1.globo.com/go/goias/especial-publicitario/faculdade-metropolitana-de-anapolis-fama/noticia/2019/03/27/a-importancia-e-o-crescimento-das-ciencias-exatas-no-cenario-do-desenvolvimento-nacional.ghtml</w:t>
         </w:r>
       </w:hyperlink>
       <w:r>
+        <w:rPr>
+          <w:rFonts w:ascii="Arial" w:hAnsi="Arial" w:cs="Arial"/>
+          <w:sz w:val="24"/>
+          <w:szCs w:val="24"/>
+        </w:rPr>
         <w:t xml:space="preserve">  - 11/03/2020 – 15:12</w:t>
       </w:r>
     </w:p>
     <w:p>
+      <w:pPr>
+        <w:rPr>
+          <w:rFonts w:ascii="Arial" w:hAnsi="Arial" w:cs="Arial"/>
+          <w:sz w:val="24"/>
+          <w:szCs w:val="24"/>
+        </w:rPr>
+      </w:pPr>
       <w:hyperlink r:id="rId7" w:history="1">
         <w:r>
           <w:rPr>
             <w:rStyle w:val="Hyperlink"/>
+            <w:rFonts w:ascii="Arial" w:hAnsi="Arial" w:cs="Arial"/>
+            <w:sz w:val="24"/>
+            <w:szCs w:val="24"/>
           </w:rPr>
           <w:t>https://noticias.universia.com.br/destaque/noticia/2017/03/09/1150329/estudar-ciencias-exatas-terra.html</w:t>
         </w:r>
       </w:hyperlink>
       <w:r>
-        <w:t xml:space="preserve">   </w:t>
-      </w:r>
-      <w:r>
-        <w:t>- 11/03/2020 – 15:</w:t>
-      </w:r>
-      <w:r>
-        <w:t>16</w:t>
-      </w:r>
-    </w:p>
-    <w:p>
+        <w:rPr>
+          <w:rFonts w:ascii="Arial" w:hAnsi="Arial" w:cs="Arial"/>
+          <w:sz w:val="24"/>
+          <w:szCs w:val="24"/>
+        </w:rPr>
+        <w:t xml:space="preserve">   - 11/03/2020 – 15:16</w:t>
+      </w:r>
+    </w:p>
+    <w:p>
+      <w:pPr>
+        <w:rPr>
+          <w:rFonts w:ascii="Arial" w:hAnsi="Arial" w:cs="Arial"/>
+          <w:sz w:val="24"/>
+          <w:szCs w:val="24"/>
+        </w:rPr>
+      </w:pPr>
       <w:hyperlink r:id="rId8" w:history="1">
         <w:r>
           <w:rPr>
             <w:rStyle w:val="Hyperlink"/>
+            <w:rFonts w:ascii="Arial" w:hAnsi="Arial" w:cs="Arial"/>
+            <w:sz w:val="24"/>
+            <w:szCs w:val="24"/>
           </w:rPr>
           <w:t>https://vestibular.brasilescola.uol.com.br/enem/enem-2017-provas-exatas-sao-consideradas-complexas-por-participantes/340870.html</w:t>
         </w:r>
       </w:hyperlink>
       <w:r>
-        <w:t xml:space="preserve">   </w:t>
-      </w:r>
-      <w:r>
-        <w:t>- 11/03/2020 – 15:</w:t>
-      </w:r>
-      <w:r>
-        <w:t>20</w:t>
-      </w:r>
-    </w:p>
-    <w:p>
+        <w:rPr>
+          <w:rFonts w:ascii="Arial" w:hAnsi="Arial" w:cs="Arial"/>
+          <w:sz w:val="24"/>
+          <w:szCs w:val="24"/>
+        </w:rPr>
+        <w:t xml:space="preserve">   - 11/03/2020 – 15:20</w:t>
+      </w:r>
+    </w:p>
+    <w:p>
+      <w:pPr>
+        <w:rPr>
+          <w:rFonts w:ascii="Arial" w:hAnsi="Arial" w:cs="Arial"/>
+          <w:sz w:val="24"/>
+          <w:szCs w:val="24"/>
+        </w:rPr>
+      </w:pPr>
       <w:hyperlink r:id="rId9" w:history="1">
         <w:r>
           <w:rPr>
             <w:rStyle w:val="Hyperlink"/>
+            <w:rFonts w:ascii="Arial" w:hAnsi="Arial" w:cs="Arial"/>
+            <w:sz w:val="24"/>
+            <w:szCs w:val="24"/>
           </w:rPr>
           <w:t>https://noticias.r7.com/educacao/enem-provas-de-exatas-devem-ser-apenas-tecnicas-dizem-professores-10112018</w:t>
         </w:r>
       </w:hyperlink>
       <w:r>
+        <w:rPr>
+          <w:rFonts w:ascii="Arial" w:hAnsi="Arial" w:cs="Arial"/>
+          <w:sz w:val="24"/>
+          <w:szCs w:val="24"/>
+        </w:rPr>
         <w:t xml:space="preserve">  - 11/03/2020 – 15:23</w:t>
       </w:r>
     </w:p>
@@ -382,7 +661,7 @@
 </file>
 
 <file path=word/styles.xml><?xml version="1.0" encoding="utf-8"?>
-<w:styles xmlns:mc="http://schemas.openxmlformats.org/markup-compatibility/2006" xmlns:r="http://schemas.openxmlformats.org/officeDocument/2006/relationships" xmlns:w="http://schemas.openxmlformats.org/wordprocessingml/2006/main" xmlns:w14="http://schemas.microsoft.com/office/word/2010/wordml" xmlns:w15="http://schemas.microsoft.com/office/word/2012/wordml" xmlns:w16se="http://schemas.microsoft.com/office/word/2015/wordml/symex" mc:Ignorable="w14 w15 w16se">
+<w:styles xmlns:mc="http://schemas.openxmlformats.org/markup-compatibility/2006" xmlns:r="http://schemas.openxmlformats.org/officeDocument/2006/relationships" xmlns:w="http://schemas.openxmlformats.org/wordprocessingml/2006/main" xmlns:w14="http://schemas.microsoft.com/office/word/2010/wordml" xmlns:w15="http://schemas.microsoft.com/office/word/2012/wordml" xmlns:w16cid="http://schemas.microsoft.com/office/word/2016/wordml/cid" xmlns:w16se="http://schemas.microsoft.com/office/word/2015/wordml/symex" mc:Ignorable="w14 w15 w16se w16cid">
   <w:docDefaults>
     <w:rPrDefault>
       <w:rPr>
@@ -398,7 +677,7 @@
       </w:pPr>
     </w:pPrDefault>
   </w:docDefaults>
-  <w:latentStyles w:defLockedState="0" w:defUIPriority="99" w:defSemiHidden="0" w:defUnhideWhenUsed="0" w:defQFormat="0" w:count="371">
+  <w:latentStyles w:defLockedState="0" w:defUIPriority="99" w:defSemiHidden="0" w:defUnhideWhenUsed="0" w:defQFormat="0" w:count="377">
     <w:lsdException w:name="Normal" w:uiPriority="0" w:qFormat="1"/>
     <w:lsdException w:name="heading 1" w:uiPriority="9" w:qFormat="1"/>
     <w:lsdException w:name="heading 2" w:semiHidden="1" w:uiPriority="9" w:unhideWhenUsed="1" w:qFormat="1"/>
@@ -546,11 +825,8 @@
     <w:lsdException w:name="Table 3D effects 3" w:semiHidden="1" w:unhideWhenUsed="1"/>
     <w:lsdException w:name="Table Contemporary" w:semiHidden="1" w:unhideWhenUsed="1"/>
     <w:lsdException w:name="Table Elegant" w:semiHidden="1" w:unhideWhenUsed="1"/>
-    <w:lsdException w:name="Table Professional" w:semiHidden="1" w:unhideWhenUsed="1"/>
     <w:lsdException w:name="Table Subtle 1" w:semiHidden="1" w:unhideWhenUsed="1"/>
     <w:lsdException w:name="Table Subtle 2" w:semiHidden="1" w:unhideWhenUsed="1"/>
-    <w:lsdException w:name="Table Web 1" w:semiHidden="1" w:unhideWhenUsed="1"/>
-    <w:lsdException w:name="Table Web 2" w:semiHidden="1" w:unhideWhenUsed="1"/>
     <w:lsdException w:name="Table Web 3" w:semiHidden="1" w:unhideWhenUsed="1"/>
     <w:lsdException w:name="Balloon Text" w:semiHidden="1" w:unhideWhenUsed="1"/>
     <w:lsdException w:name="Table Grid" w:uiPriority="39"/>
@@ -770,6 +1046,12 @@
     <w:lsdException w:name="List Table 5 Dark Accent 6" w:uiPriority="50"/>
     <w:lsdException w:name="List Table 6 Colorful Accent 6" w:uiPriority="51"/>
     <w:lsdException w:name="List Table 7 Colorful Accent 6" w:uiPriority="52"/>
+    <w:lsdException w:name="Mention" w:semiHidden="1" w:unhideWhenUsed="1"/>
+    <w:lsdException w:name="Smart Hyperlink" w:semiHidden="1" w:unhideWhenUsed="1"/>
+    <w:lsdException w:name="Hashtag" w:semiHidden="1" w:unhideWhenUsed="1"/>
+    <w:lsdException w:name="Unresolved Mention" w:semiHidden="1" w:unhideWhenUsed="1"/>
+    <w:lsdException w:name="Smart Link" w:semiHidden="1" w:unhideWhenUsed="1"/>
+    <w:lsdException w:name="Smart Link Error" w:semiHidden="1" w:unhideWhenUsed="1"/>
   </w:latentStyles>
   <w:style w:type="paragraph" w:default="1" w:styleId="Normal">
     <w:name w:val="Normal"/>

</xml_diff>